<commit_message>
delete some comments inside Encypty.py and delete some line of debug purpose code
skrskr
</commit_message>
<xml_diff>
--- a/error_handling.docx
+++ b/error_handling.docx
@@ -87,11 +87,9 @@
             <w:r>
               <w:t xml:space="preserve"> </w:t>
             </w:r>
-            <w:proofErr w:type="gramStart"/>
             <w:r>
               <w:t>(‘ ’</w:t>
             </w:r>
-            <w:proofErr w:type="gramEnd"/>
             <w:r>
               <w:t>)</w:t>
             </w:r>
@@ -103,6 +101,21 @@
             </w:r>
             <w:r>
               <w:t>without doing any operations</w:t>
+            </w:r>
+            <w:r>
+              <w:t xml:space="preserve"> {fixed: </w:t>
+            </w:r>
+            <w:r>
+              <w:t xml:space="preserve">input plaintext only </w:t>
+            </w:r>
+            <w:r>
+              <w:t>contains</w:t>
+            </w:r>
+            <w:r>
+              <w:t xml:space="preserve"> alphabet</w:t>
+            </w:r>
+            <w:r>
+              <w:t>}</w:t>
             </w:r>
           </w:p>
           <w:p>
@@ -123,15 +136,19 @@
               <w:t xml:space="preserve"> small letter</w:t>
             </w:r>
             <w:r>
-              <w:t xml:space="preserve"> (MEETMEAFTER = </w:t>
-            </w:r>
-            <w:proofErr w:type="spellStart"/>
-            <w:r>
-              <w:t>meetmeafter</w:t>
-            </w:r>
-            <w:proofErr w:type="spellEnd"/>
-            <w:r>
-              <w:t>)</w:t>
+              <w:t xml:space="preserve"> (MEETMEAFTER = meetmeafter)</w:t>
+            </w:r>
+            <w:r>
+              <w:t xml:space="preserve"> </w:t>
+            </w:r>
+            <w:r>
+              <w:t xml:space="preserve">{fixed: input plaintext only considered </w:t>
+            </w:r>
+            <w:r>
+              <w:t xml:space="preserve">small letter </w:t>
+            </w:r>
+            <w:r>
+              <w:t>alphabet}</w:t>
             </w:r>
           </w:p>
           <w:p>
@@ -159,6 +176,15 @@
             </w:r>
             <w:r>
               <w:t>the invalid part will be dropped (1feafef4 = 14)</w:t>
+            </w:r>
+            <w:r>
+              <w:t xml:space="preserve"> {fixed: input key will only be integer</w:t>
+            </w:r>
+            <w:r>
+              <w:t xml:space="preserve"> form</w:t>
+            </w:r>
+            <w:r>
+              <w:t>}</w:t>
             </w:r>
           </w:p>
         </w:tc>
@@ -169,14 +195,12 @@
             <w:tcW w:w="4675" w:type="dxa"/>
           </w:tcPr>
           <w:p>
-            <w:proofErr w:type="spellStart"/>
             <w:r>
               <w:t>P</w:t>
             </w:r>
             <w:r>
               <w:t>layfair</w:t>
             </w:r>
-            <w:proofErr w:type="spellEnd"/>
           </w:p>
           <w:p>
             <w:r>
@@ -215,13 +239,8 @@
             <w:r>
               <w:t xml:space="preserve"> </w:t>
             </w:r>
-            <w:proofErr w:type="gramStart"/>
-            <w:r>
-              <w:t>(‘ ‘</w:t>
-            </w:r>
-            <w:proofErr w:type="gramEnd"/>
-            <w:r>
-              <w:t xml:space="preserve">) </w:t>
+            <w:r>
+              <w:t xml:space="preserve">(‘ ‘) </w:t>
             </w:r>
             <w:r>
               <w:t xml:space="preserve">for that letter </w:t>
@@ -231,6 +250,18 @@
             </w:r>
             <w:r>
               <w:t>s</w:t>
+            </w:r>
+            <w:r>
+              <w:t xml:space="preserve"> </w:t>
+            </w:r>
+            <w:r>
+              <w:t xml:space="preserve">{fixed: input plaintext only </w:t>
+            </w:r>
+            <w:r>
+              <w:t>contains</w:t>
+            </w:r>
+            <w:r>
+              <w:t xml:space="preserve"> alphabet}</w:t>
             </w:r>
           </w:p>
           <w:p>
@@ -262,6 +293,15 @@
             <w:r>
               <w:t>)</w:t>
             </w:r>
+            <w:r>
+              <w:t xml:space="preserve"> </w:t>
+            </w:r>
+            <w:r>
+              <w:t xml:space="preserve">{fixed: </w:t>
+            </w:r>
+            <w:r>
+              <w:t>length of input plaintext will only be even}</w:t>
+            </w:r>
           </w:p>
           <w:p>
             <w:pPr>
@@ -310,6 +350,24 @@
             <w:r>
               <w:t>))</w:t>
             </w:r>
+            <w:r>
+              <w:t xml:space="preserve"> </w:t>
+            </w:r>
+            <w:r>
+              <w:t xml:space="preserve">{fixed: </w:t>
+            </w:r>
+            <w:r>
+              <w:t>input plaintext will no</w:t>
+            </w:r>
+            <w:r>
+              <w:t>t</w:t>
+            </w:r>
+            <w:r>
+              <w:t xml:space="preserve"> contain pair with same letter</w:t>
+            </w:r>
+            <w:r>
+              <w:t>}</w:t>
+            </w:r>
           </w:p>
           <w:p>
             <w:pPr>
@@ -320,15 +378,10 @@
               </w:numPr>
             </w:pPr>
             <w:r>
-              <w:t xml:space="preserve">If input plaintext contains big alphabet, the letter will be treated as small letter (HIDEINTHESTUMP = </w:t>
-            </w:r>
-            <w:proofErr w:type="spellStart"/>
-            <w:r>
-              <w:t>hideinthestump</w:t>
-            </w:r>
-            <w:proofErr w:type="spellEnd"/>
-            <w:r>
-              <w:t>)</w:t>
+              <w:t>If input plaintext contains big alphabet, the letter will be treated as small letter (HIDEINTHESTUMP = hideinthestump)</w:t>
+            </w:r>
+            <w:r>
+              <w:t xml:space="preserve"> {fixed: input plaintext will only contain small alphabet}</w:t>
             </w:r>
           </w:p>
           <w:p>
@@ -357,6 +410,18 @@
             <w:r>
               <w:t>(PL1A3YF2AIR will be treated as PLAYFAIR)</w:t>
             </w:r>
+            <w:r>
+              <w:t xml:space="preserve"> </w:t>
+            </w:r>
+            <w:r>
+              <w:t xml:space="preserve">{fixed: input </w:t>
+            </w:r>
+            <w:r>
+              <w:t>key</w:t>
+            </w:r>
+            <w:r>
+              <w:t xml:space="preserve"> will only contain alphabet}</w:t>
+            </w:r>
           </w:p>
           <w:p>
             <w:pPr>
@@ -375,16 +440,23 @@
             <w:r>
               <w:t>(</w:t>
             </w:r>
-            <w:proofErr w:type="spellStart"/>
-            <w:r>
-              <w:t>playfair</w:t>
-            </w:r>
-            <w:proofErr w:type="spellEnd"/>
-            <w:r>
-              <w:t xml:space="preserve"> = PLA</w:t>
+            <w:r>
+              <w:t>playfair = PLA</w:t>
             </w:r>
             <w:r>
               <w:t>YFAIR)</w:t>
+            </w:r>
+            <w:r>
+              <w:t xml:space="preserve"> </w:t>
+            </w:r>
+            <w:r>
+              <w:t xml:space="preserve">{fixed: input key will only contain </w:t>
+            </w:r>
+            <w:r>
+              <w:t xml:space="preserve">big letter </w:t>
+            </w:r>
+            <w:r>
+              <w:t>alphabet}</w:t>
             </w:r>
           </w:p>
           <w:p>
@@ -419,14 +491,12 @@
             <w:tcW w:w="4675" w:type="dxa"/>
           </w:tcPr>
           <w:p>
-            <w:proofErr w:type="spellStart"/>
             <w:r>
               <w:t>V</w:t>
             </w:r>
             <w:r>
               <w:t>ernam</w:t>
             </w:r>
-            <w:proofErr w:type="spellEnd"/>
           </w:p>
           <w:p>
             <w:r>
@@ -440,6 +510,7 @@
           </w:p>
           <w:p>
             <w:r>
+              <w:lastRenderedPageBreak/>
               <w:t>Key-&gt;all big letter alphabet</w:t>
             </w:r>
           </w:p>
@@ -457,10 +528,22 @@
               </w:numPr>
             </w:pPr>
             <w:r>
+              <w:lastRenderedPageBreak/>
               <w:t>If input plaintext contains non-alphabet, will just output spacebar (‘ ‘) for that letter without doing any operations</w:t>
             </w:r>
-            <w:bookmarkStart w:id="0" w:name="_GoBack"/>
-            <w:bookmarkEnd w:id="0"/>
+            <w:r>
+              <w:t xml:space="preserve"> </w:t>
+            </w:r>
+            <w:r>
+              <w:lastRenderedPageBreak/>
+              <w:t xml:space="preserve">{fixed: input plaintext only </w:t>
+            </w:r>
+            <w:r>
+              <w:t>contains</w:t>
+            </w:r>
+            <w:r>
+              <w:t xml:space="preserve"> alphabet}</w:t>
+            </w:r>
           </w:p>
           <w:p>
             <w:pPr>
@@ -479,19 +562,47 @@
               </w:rPr>
               <w:t>If input plaintext contains big alphabet, the letter will be treated as small letter (</w:t>
             </w:r>
-            <w:proofErr w:type="spellStart"/>
+            <w:r>
+              <w:rPr>
+                <w:lang w:val="en-MY"/>
+              </w:rPr>
+              <w:t>HELO</w:t>
+            </w:r>
+            <w:r>
+              <w:rPr>
+                <w:lang w:val="en-MY"/>
+              </w:rPr>
+              <w:t xml:space="preserve"> = </w:t>
+            </w:r>
             <w:r>
               <w:rPr>
                 <w:lang w:val="en-MY"/>
               </w:rPr>
               <w:t>helo</w:t>
             </w:r>
-            <w:proofErr w:type="spellEnd"/>
-            <w:r>
-              <w:rPr>
-                <w:lang w:val="en-MY"/>
-              </w:rPr>
-              <w:t xml:space="preserve"> = HELO)</w:t>
+            <w:r>
+              <w:rPr>
+                <w:lang w:val="en-MY"/>
+              </w:rPr>
+              <w:t>)</w:t>
+            </w:r>
+            <w:r>
+              <w:rPr>
+                <w:lang w:val="en-MY"/>
+              </w:rPr>
+              <w:t xml:space="preserve"> </w:t>
+            </w:r>
+            <w:r>
+              <w:t xml:space="preserve">{fixed: input plaintext only </w:t>
+            </w:r>
+            <w:r>
+              <w:t xml:space="preserve">contains </w:t>
+            </w:r>
+            <w:r>
+              <w:t>small</w:t>
+            </w:r>
+            <w:r>
+              <w:t xml:space="preserve"> alphabet}</w:t>
             </w:r>
           </w:p>
           <w:p>
@@ -509,21 +620,28 @@
               <w:rPr>
                 <w:lang w:val="en-MY"/>
               </w:rPr>
-              <w:t>If input key contains small alphabet, the letter will be treated as big letter (</w:t>
-            </w:r>
-            <w:proofErr w:type="spellStart"/>
-            <w:r>
-              <w:rPr>
-                <w:lang w:val="en-MY"/>
-              </w:rPr>
-              <w:t>xmcl</w:t>
-            </w:r>
-            <w:proofErr w:type="spellEnd"/>
-            <w:r>
-              <w:rPr>
-                <w:lang w:val="en-MY"/>
-              </w:rPr>
-              <w:t xml:space="preserve"> = XMCL)</w:t>
+              <w:t>If input key contains small alphabet, the letter will be treated as big letter (xmcl = XMCL)</w:t>
+            </w:r>
+            <w:r>
+              <w:rPr>
+                <w:lang w:val="en-MY"/>
+              </w:rPr>
+              <w:t xml:space="preserve"> </w:t>
+            </w:r>
+            <w:r>
+              <w:t xml:space="preserve">{fixed: input </w:t>
+            </w:r>
+            <w:r>
+              <w:t>key</w:t>
+            </w:r>
+            <w:r>
+              <w:t xml:space="preserve"> only contains </w:t>
+            </w:r>
+            <w:r>
+              <w:t>big</w:t>
+            </w:r>
+            <w:r>
+              <w:t xml:space="preserve"> alphabet}</w:t>
             </w:r>
           </w:p>
           <w:p>
@@ -537,6 +655,12 @@
             <w:r>
               <w:t>If input key contains non-alphabet, the letter will just get dropped (PL1A3YF2AIR will be treated as PLAYFAIR)</w:t>
             </w:r>
+            <w:r>
+              <w:t xml:space="preserve"> </w:t>
+            </w:r>
+            <w:r>
+              <w:t>{fixed: input key only contains alphabet}</w:t>
+            </w:r>
           </w:p>
           <w:p>
             <w:pPr>
@@ -553,15 +677,13 @@
               <w:t>If input key contains no alphabet, the cipher text</w:t>
             </w:r>
             <w:r>
-              <w:t xml:space="preserve"> will be all ‘A’ (as plaintext </w:t>
-            </w:r>
-            <w:proofErr w:type="spellStart"/>
-            <w:r>
-              <w:t>Xor</w:t>
-            </w:r>
-            <w:proofErr w:type="spellEnd"/>
-            <w:r>
-              <w:t xml:space="preserve"> itself)</w:t>
+              <w:t xml:space="preserve"> will be all ‘A’ (as plaintext Xor itself)</w:t>
+            </w:r>
+            <w:r>
+              <w:t xml:space="preserve"> </w:t>
+            </w:r>
+            <w:r>
+              <w:t>{fixed: input key only contains alphabet}</w:t>
             </w:r>
           </w:p>
         </w:tc>
@@ -587,13 +709,7 @@
               <w:t>Plaintext-&gt;</w:t>
             </w:r>
             <w:r>
-              <w:t xml:space="preserve"> </w:t>
-            </w:r>
-            <w:r>
-              <w:t>all small letter alphabet | non alphabet</w:t>
-            </w:r>
-            <w:r>
-              <w:t xml:space="preserve"> </w:t>
+              <w:t xml:space="preserve"> all small letter alphabet | non alphabet </w:t>
             </w:r>
           </w:p>
           <w:p>
@@ -647,6 +763,24 @@
             <w:r>
               <w:t>)</w:t>
             </w:r>
+            <w:r>
+              <w:t xml:space="preserve"> </w:t>
+            </w:r>
+            <w:r>
+              <w:t xml:space="preserve">{fixed: </w:t>
+            </w:r>
+            <w:r>
+              <w:t>input plaintext</w:t>
+            </w:r>
+            <w:r>
+              <w:t xml:space="preserve"> only contains </w:t>
+            </w:r>
+            <w:r>
+              <w:t xml:space="preserve">small letter </w:t>
+            </w:r>
+            <w:r>
+              <w:t>alphabet}</w:t>
+            </w:r>
           </w:p>
           <w:p>
             <w:pPr>
@@ -657,20 +791,28 @@
               </w:numPr>
             </w:pPr>
             <w:r>
-              <w:t xml:space="preserve">If input plaintext </w:t>
-            </w:r>
-            <w:proofErr w:type="spellStart"/>
-            <w:proofErr w:type="gramStart"/>
-            <w:r>
-              <w:t>cant</w:t>
-            </w:r>
-            <w:proofErr w:type="spellEnd"/>
-            <w:proofErr w:type="gramEnd"/>
-            <w:r>
-              <w:t xml:space="preserve"> get completely divide by the length of key, the rest will fill in with ‘X’</w:t>
+              <w:t>If input plaintext can</w:t>
+            </w:r>
+            <w:r>
+              <w:t>’</w:t>
+            </w:r>
+            <w:r>
+              <w:t>t get completely divide by the length of key, the rest will fill in with ‘X’</w:t>
             </w:r>
             <w:r>
               <w:t>, (key = 123, plain = ABCA =&gt; key = 123, plain = ABCAXX)</w:t>
+            </w:r>
+            <w:r>
+              <w:t xml:space="preserve"> </w:t>
+            </w:r>
+            <w:r>
+              <w:t xml:space="preserve">{fixed: </w:t>
+            </w:r>
+            <w:r>
+              <w:t>this is a condition that wasn’t a bug</w:t>
+            </w:r>
+            <w:r>
+              <w:t>}</w:t>
             </w:r>
           </w:p>
           <w:p>
@@ -702,6 +844,21 @@
               </w:rPr>
               <w:t xml:space="preserve"> (123456effeafg = 123456)</w:t>
             </w:r>
+            <w:r>
+              <w:rPr>
+                <w:lang w:val="en-MY"/>
+              </w:rPr>
+              <w:t xml:space="preserve"> </w:t>
+            </w:r>
+            <w:r>
+              <w:t xml:space="preserve">{fixed: </w:t>
+            </w:r>
+            <w:r>
+              <w:t>input key only contains digit</w:t>
+            </w:r>
+            <w:r>
+              <w:t>}</w:t>
+            </w:r>
           </w:p>
           <w:p>
             <w:pPr>
@@ -755,6 +912,23 @@
                 <w:lang w:val="en-MY"/>
               </w:rPr>
               <w:t>56)</w:t>
+            </w:r>
+          </w:p>
+          <w:p>
+            <w:pPr>
+              <w:pStyle w:val="ListParagraph"/>
+              <w:rPr>
+                <w:lang w:val="en-MY"/>
+              </w:rPr>
+            </w:pPr>
+            <w:r>
+              <w:t>{fixed</w:t>
+            </w:r>
+            <w:r>
+              <w:t xml:space="preserve">: this situation will not happen </w:t>
+            </w:r>
+            <w:r>
+              <w:t>}</w:t>
             </w:r>
           </w:p>
           <w:p/>
@@ -804,6 +978,29 @@
             <w:r>
               <w:t>If input plaintext contains big alphabet, the letter will be treated as small letter (ATTACKPOST123PONE = attackpost123pone)</w:t>
             </w:r>
+            <w:r>
+              <w:t xml:space="preserve"> </w:t>
+            </w:r>
+            <w:r>
+              <w:t>{fixed: input plaintext only contains small letter alphabet}</w:t>
+            </w:r>
+          </w:p>
+          <w:p>
+            <w:pPr>
+              <w:pStyle w:val="ListParagraph"/>
+              <w:rPr>
+                <w:lang w:val="en-MY"/>
+              </w:rPr>
+            </w:pPr>
+            <w:r>
+              <w:t>If input key value is larger than the input plaintext, it will just treated as the length of plaintext (plaintext = ‘HELO’; key = 12 =&gt; plaintext = ‘HELO’; key = 4)</w:t>
+            </w:r>
+            <w:r>
+              <w:t xml:space="preserve"> </w:t>
+            </w:r>
+            <w:r>
+              <w:t>{fixed: this situation will not happen}</w:t>
+            </w:r>
           </w:p>
           <w:p>
             <w:pPr>
@@ -812,34 +1009,15 @@
                 <w:ilvl w:val="0"/>
                 <w:numId w:val="2"/>
               </w:numPr>
-            </w:pPr>
-            <w:r>
-              <w:t xml:space="preserve">If input key value is larger than the input plaintext, it will just </w:t>
-            </w:r>
-            <w:proofErr w:type="gramStart"/>
-            <w:r>
-              <w:t>treated</w:t>
-            </w:r>
-            <w:proofErr w:type="gramEnd"/>
-            <w:r>
-              <w:t xml:space="preserve"> as the length of plaintext (plaintext = ‘HELO’; key = 12 =&gt; plaintext = ‘HELO’; key = 4)</w:t>
-            </w:r>
-          </w:p>
-          <w:p>
-            <w:pPr>
-              <w:pStyle w:val="ListParagraph"/>
-              <w:numPr>
-                <w:ilvl w:val="0"/>
-                <w:numId w:val="2"/>
-              </w:numPr>
-              <w:rPr>
-                <w:lang w:val="en-MY"/>
-              </w:rPr>
-            </w:pPr>
-            <w:r>
-              <w:rPr>
-                <w:lang w:val="en-MY"/>
-              </w:rPr>
+              <w:rPr>
+                <w:lang w:val="en-MY"/>
+              </w:rPr>
+            </w:pPr>
+            <w:r>
+              <w:rPr>
+                <w:lang w:val="en-MY"/>
+              </w:rPr>
+              <w:lastRenderedPageBreak/>
               <w:t>If input key contains non digit, it will get dropped (</w:t>
             </w:r>
             <w:r>
@@ -871,6 +1049,20 @@
                 <w:lang w:val="en-MY"/>
               </w:rPr>
               <w:t xml:space="preserve"> </w:t>
+            </w:r>
+            <w:r>
+              <w:rPr>
+                <w:lang w:val="en-MY"/>
+              </w:rPr>
+              <w:t>{fixed: input key will only contain digit</w:t>
+            </w:r>
+            <w:bookmarkStart w:id="0" w:name="_GoBack"/>
+            <w:bookmarkEnd w:id="0"/>
+            <w:r>
+              <w:rPr>
+                <w:lang w:val="en-MY"/>
+              </w:rPr>
+              <w:t>}</w:t>
             </w:r>
           </w:p>
           <w:p/>
@@ -885,15 +1077,7 @@
     </w:p>
     <w:p>
       <w:r>
-        <w:t xml:space="preserve">Not enough </w:t>
-      </w:r>
-      <w:proofErr w:type="spellStart"/>
-      <w:r>
-        <w:t>argv</w:t>
-      </w:r>
-      <w:proofErr w:type="spellEnd"/>
-      <w:r>
-        <w:t xml:space="preserve"> =&gt; no action</w:t>
+        <w:t>Not enough argv =&gt; no action</w:t>
       </w:r>
     </w:p>
     <w:p>

</xml_diff>